<commit_message>
Update Installing and using fMRIprep through docker.docx
Note on the path to fmriprep-docker
</commit_message>
<xml_diff>
--- a/BIDS code/BIDSify/Installing and using fMRIprep through docker.docx
+++ b/BIDS code/BIDSify/Installing and using fMRIprep through docker.docx
@@ -312,35 +312,7 @@
             <w:rStyle w:val="Hyperlink"/>
             <w:lang w:val="en-US"/>
           </w:rPr>
-          <w:t>https://fmriprep.o</w:t>
-        </w:r>
-        <w:r>
-          <w:rPr>
-            <w:rStyle w:val="Hyperlink"/>
-            <w:lang w:val="en-US"/>
-          </w:rPr>
-          <w:t>r</w:t>
-        </w:r>
-        <w:r>
-          <w:rPr>
-            <w:rStyle w:val="Hyperlink"/>
-            <w:lang w:val="en-US"/>
-          </w:rPr>
-          <w:t>g/en/stable/ins</w:t>
-        </w:r>
-        <w:r>
-          <w:rPr>
-            <w:rStyle w:val="Hyperlink"/>
-            <w:lang w:val="en-US"/>
-          </w:rPr>
-          <w:t>t</w:t>
-        </w:r>
-        <w:r>
-          <w:rPr>
-            <w:rStyle w:val="Hyperlink"/>
-            <w:lang w:val="en-US"/>
-          </w:rPr>
-          <w:t>allation.html</w:t>
+          <w:t>https://fmriprep.org/en/stable/installation.html</w:t>
         </w:r>
       </w:hyperlink>
     </w:p>
@@ -356,21 +328,7 @@
             <w:rStyle w:val="Hyperlink"/>
             <w:lang w:val="en-US"/>
           </w:rPr>
-          <w:t>https://fmriprep.org/en/stable/docker</w:t>
-        </w:r>
-        <w:r>
-          <w:rPr>
-            <w:rStyle w:val="Hyperlink"/>
-            <w:lang w:val="en-US"/>
-          </w:rPr>
-          <w:t>.</w:t>
-        </w:r>
-        <w:r>
-          <w:rPr>
-            <w:rStyle w:val="Hyperlink"/>
-            <w:lang w:val="en-US"/>
-          </w:rPr>
-          <w:t>html</w:t>
+          <w:t>https://fmriprep.org/en/stable/docker.html</w:t>
         </w:r>
       </w:hyperlink>
     </w:p>
@@ -1865,14 +1823,7 @@
           <w:color w:val="000000" w:themeColor="text1"/>
           <w:lang w:val="en-US"/>
         </w:rPr>
-        <w:t>J</w:t>
-      </w:r>
-      <w:r>
-        <w:rPr>
-          <w:color w:val="000000" w:themeColor="text1"/>
-          <w:lang w:val="en-US"/>
-        </w:rPr>
-        <w:t>ust change the ‘</w:t>
+        <w:t>Just change the ‘</w:t>
       </w:r>
       <w:proofErr w:type="spellStart"/>
       <w:r>
@@ -1920,21 +1871,7 @@
           <w:color w:val="000000" w:themeColor="text1"/>
           <w:lang w:val="en-US"/>
         </w:rPr>
-        <w:t xml:space="preserve"> sign in front of it!!!</w:t>
-      </w:r>
-      <w:r>
-        <w:rPr>
-          <w:color w:val="000000" w:themeColor="text1"/>
-          <w:lang w:val="en-US"/>
-        </w:rPr>
-        <w:t xml:space="preserve"> </w:t>
-      </w:r>
-      <w:r>
-        <w:rPr>
-          <w:color w:val="000000" w:themeColor="text1"/>
-          <w:lang w:val="en-US"/>
-        </w:rPr>
-        <w:t xml:space="preserve">e.g. </w:t>
+        <w:t xml:space="preserve"> sign in front of it!!! e.g. </w:t>
       </w:r>
       <w:r>
         <w:rPr>
@@ -2014,7 +1951,7 @@
         <w:suppressAutoHyphens/>
         <w:ind w:left="709" w:hanging="709"/>
         <w:rPr>
-          <w:color w:val="000000" w:themeColor="text1"/>
+          <w:color w:val="70AD47" w:themeColor="accent6"/>
           <w:lang w:val="en-US"/>
         </w:rPr>
       </w:pPr>
@@ -2106,14 +2043,7 @@
           <w:color w:val="70AD47" w:themeColor="accent6"/>
           <w:lang w:val="en-US"/>
         </w:rPr>
-        <w:t>export PATH=$PATH:</w:t>
-      </w:r>
-      <w:r>
-        <w:rPr>
-          <w:color w:val="70AD47" w:themeColor="accent6"/>
-          <w:lang w:val="en-US"/>
-        </w:rPr>
-        <w:t>/Users/</w:t>
+        <w:t>export PATH=$PATH:/Users/</w:t>
       </w:r>
       <w:proofErr w:type="spellStart"/>
       <w:r>
@@ -2130,6 +2060,115 @@
           <w:lang w:val="en-US"/>
         </w:rPr>
         <w:t>/.local/bin</w:t>
+      </w:r>
+    </w:p>
+    <w:p>
+      <w:pPr>
+        <w:suppressAutoHyphens/>
+        <w:ind w:left="709" w:hanging="709"/>
+        <w:rPr>
+          <w:color w:val="000000" w:themeColor="text1"/>
+          <w:lang w:val="en-US"/>
+        </w:rPr>
+      </w:pPr>
+      <w:r>
+        <w:rPr>
+          <w:color w:val="000000" w:themeColor="text1"/>
+          <w:lang w:val="en-US"/>
+        </w:rPr>
+        <w:t xml:space="preserve">!!! On macOS, although after installation there may be a message that the path is something </w:t>
+      </w:r>
+      <w:proofErr w:type="gramStart"/>
+      <w:r>
+        <w:rPr>
+          <w:color w:val="000000" w:themeColor="text1"/>
+          <w:lang w:val="en-US"/>
+        </w:rPr>
+        <w:t>like .</w:t>
+      </w:r>
+      <w:proofErr w:type="gramEnd"/>
+      <w:r>
+        <w:rPr>
+          <w:color w:val="000000" w:themeColor="text1"/>
+          <w:lang w:val="en-US"/>
+        </w:rPr>
+        <w:t>/.local/lib/etcetera, the path that you need to add should end with ‘</w:t>
+      </w:r>
+      <w:r>
+        <w:rPr>
+          <w:color w:val="70AD47" w:themeColor="accent6"/>
+          <w:lang w:val="en-US"/>
+        </w:rPr>
+        <w:t>/.local/bin</w:t>
+      </w:r>
+      <w:r>
+        <w:rPr>
+          <w:color w:val="000000" w:themeColor="text1"/>
+          <w:lang w:val="en-US"/>
+        </w:rPr>
+        <w:t xml:space="preserve">’. Find this folder on your mac, go to your computer, your Macintosh disk, go to Users, then press </w:t>
+      </w:r>
+      <w:proofErr w:type="spellStart"/>
+      <w:r>
+        <w:rPr>
+          <w:color w:val="000000" w:themeColor="text1"/>
+          <w:lang w:val="en-US"/>
+        </w:rPr>
+        <w:t>command+dot+shift</w:t>
+      </w:r>
+      <w:proofErr w:type="spellEnd"/>
+      <w:r>
+        <w:rPr>
+          <w:color w:val="000000" w:themeColor="text1"/>
+          <w:lang w:val="en-US"/>
+        </w:rPr>
+        <w:t xml:space="preserve"> all at once, then you should be able to see </w:t>
+      </w:r>
+      <w:proofErr w:type="gramStart"/>
+      <w:r>
+        <w:rPr>
+          <w:color w:val="000000" w:themeColor="text1"/>
+          <w:lang w:val="en-US"/>
+        </w:rPr>
+        <w:t>the .local</w:t>
+      </w:r>
+      <w:proofErr w:type="gramEnd"/>
+      <w:r>
+        <w:rPr>
+          <w:color w:val="000000" w:themeColor="text1"/>
+          <w:lang w:val="en-US"/>
+        </w:rPr>
+        <w:t xml:space="preserve"> folder and inside a bin folder. Right click the bin folder, press option and then click ‘copy as pathname’. This will be the path you need to add and will</w:t>
+      </w:r>
+      <w:r>
+        <w:rPr>
+          <w:color w:val="000000" w:themeColor="text1"/>
+          <w:lang w:val="en-US"/>
+        </w:rPr>
+        <w:t xml:space="preserve"> end with ‘</w:t>
+      </w:r>
+      <w:proofErr w:type="gramStart"/>
+      <w:r>
+        <w:rPr>
+          <w:color w:val="70AD47" w:themeColor="accent6"/>
+          <w:lang w:val="en-US"/>
+        </w:rPr>
+        <w:t>/.local</w:t>
+      </w:r>
+      <w:proofErr w:type="gramEnd"/>
+      <w:r>
+        <w:rPr>
+          <w:color w:val="70AD47" w:themeColor="accent6"/>
+          <w:lang w:val="en-US"/>
+        </w:rPr>
+        <w:t>/bin</w:t>
+      </w:r>
+      <w:r>
+        <w:rPr>
+          <w:color w:val="000000" w:themeColor="text1"/>
+          <w:lang w:val="en-US"/>
+        </w:rPr>
+        <w:t>’.</w:t>
       </w:r>
     </w:p>
     <w:p>
@@ -2172,6 +2211,7 @@
         <w:rPr>
           <w:lang w:val="en-US"/>
         </w:rPr>
+        <w:lastRenderedPageBreak/>
         <w:tab/>
         <w:t xml:space="preserve">Open </w:t>
       </w:r>
@@ -2244,23 +2284,7 @@
           <w:color w:val="000000" w:themeColor="text1"/>
           <w:lang w:val="en-US"/>
         </w:rPr>
-        <w:t xml:space="preserve"> the command below will tell you that. </w:t>
-      </w:r>
-      <w:proofErr w:type="spellStart"/>
-      <w:r>
-        <w:rPr>
-          <w:color w:val="000000" w:themeColor="text1"/>
-          <w:lang w:val="en-US"/>
-        </w:rPr>
-        <w:t>If</w:t>
-      </w:r>
-      <w:proofErr w:type="spellEnd"/>
-      <w:r>
-        <w:rPr>
-          <w:color w:val="000000" w:themeColor="text1"/>
-          <w:lang w:val="en-US"/>
-        </w:rPr>
-        <w:t xml:space="preserve"> it does not exist, type: </w:t>
+        <w:t xml:space="preserve"> the command below will tell you that. If it does not exist, type: </w:t>
       </w:r>
       <w:r>
         <w:rPr>
@@ -2284,7 +2308,6 @@
           <w:color w:val="000000" w:themeColor="text1"/>
           <w:lang w:val="en-US"/>
         </w:rPr>
-        <w:lastRenderedPageBreak/>
         <w:tab/>
         <w:t xml:space="preserve">Type </w:t>
       </w:r>
@@ -2674,7 +2697,7 @@
         <w:suppressAutoHyphens/>
         <w:ind w:left="709" w:hanging="1"/>
         <w:rPr>
-          <w:color w:val="000000" w:themeColor="text1"/>
+          <w:color w:val="70AD47" w:themeColor="accent6"/>
           <w:lang w:val="en-US"/>
         </w:rPr>
       </w:pPr>
@@ -2761,6 +2784,118 @@
         </w:rPr>
         <w:t>/.local/bin</w:t>
       </w:r>
+    </w:p>
+    <w:p>
+      <w:pPr>
+        <w:suppressAutoHyphens/>
+        <w:ind w:left="709" w:hanging="709"/>
+        <w:rPr>
+          <w:color w:val="000000" w:themeColor="text1"/>
+          <w:lang w:val="en-US"/>
+        </w:rPr>
+      </w:pPr>
+      <w:r>
+        <w:rPr>
+          <w:color w:val="000000" w:themeColor="text1"/>
+          <w:lang w:val="en-US"/>
+        </w:rPr>
+        <w:t xml:space="preserve">!!! On macOS, although after installation there may be a message that the path is something </w:t>
+      </w:r>
+      <w:proofErr w:type="gramStart"/>
+      <w:r>
+        <w:rPr>
+          <w:color w:val="000000" w:themeColor="text1"/>
+          <w:lang w:val="en-US"/>
+        </w:rPr>
+        <w:t>like .</w:t>
+      </w:r>
+      <w:proofErr w:type="gramEnd"/>
+      <w:r>
+        <w:rPr>
+          <w:color w:val="000000" w:themeColor="text1"/>
+          <w:lang w:val="en-US"/>
+        </w:rPr>
+        <w:t>/.local/lib/etcetera, the path that you need to add should end with ‘</w:t>
+      </w:r>
+      <w:r>
+        <w:rPr>
+          <w:color w:val="70AD47" w:themeColor="accent6"/>
+          <w:lang w:val="en-US"/>
+        </w:rPr>
+        <w:t>/.local/bin</w:t>
+      </w:r>
+      <w:r>
+        <w:rPr>
+          <w:color w:val="000000" w:themeColor="text1"/>
+          <w:lang w:val="en-US"/>
+        </w:rPr>
+        <w:t xml:space="preserve">’. Find this folder on your mac, go to your computer, your Macintosh disk, go to Users, then press </w:t>
+      </w:r>
+      <w:proofErr w:type="spellStart"/>
+      <w:r>
+        <w:rPr>
+          <w:color w:val="000000" w:themeColor="text1"/>
+          <w:lang w:val="en-US"/>
+        </w:rPr>
+        <w:t>command+dot+shift</w:t>
+      </w:r>
+      <w:proofErr w:type="spellEnd"/>
+      <w:r>
+        <w:rPr>
+          <w:color w:val="000000" w:themeColor="text1"/>
+          <w:lang w:val="en-US"/>
+        </w:rPr>
+        <w:t xml:space="preserve"> all at once, then you should be able to see </w:t>
+      </w:r>
+      <w:proofErr w:type="gramStart"/>
+      <w:r>
+        <w:rPr>
+          <w:color w:val="000000" w:themeColor="text1"/>
+          <w:lang w:val="en-US"/>
+        </w:rPr>
+        <w:t>the .local</w:t>
+      </w:r>
+      <w:proofErr w:type="gramEnd"/>
+      <w:r>
+        <w:rPr>
+          <w:color w:val="000000" w:themeColor="text1"/>
+          <w:lang w:val="en-US"/>
+        </w:rPr>
+        <w:t xml:space="preserve"> folder and inside a bin folder. Right click the bin folder, press option and then click ‘copy as pathname’. This will be the path you need to add and will end with ‘</w:t>
+      </w:r>
+      <w:proofErr w:type="gramStart"/>
+      <w:r>
+        <w:rPr>
+          <w:color w:val="70AD47" w:themeColor="accent6"/>
+          <w:lang w:val="en-US"/>
+        </w:rPr>
+        <w:t>/.local</w:t>
+      </w:r>
+      <w:proofErr w:type="gramEnd"/>
+      <w:r>
+        <w:rPr>
+          <w:color w:val="70AD47" w:themeColor="accent6"/>
+          <w:lang w:val="en-US"/>
+        </w:rPr>
+        <w:t>/bin</w:t>
+      </w:r>
+      <w:r>
+        <w:rPr>
+          <w:color w:val="000000" w:themeColor="text1"/>
+          <w:lang w:val="en-US"/>
+        </w:rPr>
+        <w:t>’.</w:t>
+      </w:r>
+    </w:p>
+    <w:p>
+      <w:pPr>
+        <w:suppressAutoHyphens/>
+        <w:ind w:left="709" w:hanging="709"/>
+        <w:rPr>
+          <w:color w:val="000000" w:themeColor="text1"/>
+          <w:lang w:val="en-US"/>
+        </w:rPr>
+      </w:pPr>
     </w:p>
     <w:p>
       <w:pPr>
@@ -3001,6 +3136,7 @@
         <w:rPr>
           <w:lang w:val="en-US"/>
         </w:rPr>
+        <w:lastRenderedPageBreak/>
         <w:t>T</w:t>
       </w:r>
       <w:r>
@@ -3295,13 +3431,7 @@
         <w:rPr>
           <w:lang w:val="en-US"/>
         </w:rPr>
-        <w:t xml:space="preserve">You </w:t>
-      </w:r>
-      <w:r>
-        <w:rPr>
-          <w:lang w:val="en-US"/>
-        </w:rPr>
-        <w:t xml:space="preserve">might want to add the output-spaces argument, where you can decide what kind of files you get. By </w:t>
+        <w:t xml:space="preserve">You might want to add the output-spaces argument, where you can decide what kind of files you get. By </w:t>
       </w:r>
       <w:proofErr w:type="gramStart"/>
       <w:r>
@@ -4245,6 +4375,7 @@
           <w:color w:val="333333"/>
           <w:lang w:val="en-US"/>
         </w:rPr>
+        <w:lastRenderedPageBreak/>
         <w:t>[--medial-surface-nan] [--use-aroma]</w:t>
       </w:r>
     </w:p>
@@ -4735,33 +4866,15 @@
           <w:lang w:val="en-US"/>
         </w:rPr>
       </w:pPr>
-      <w:r>
-        <w:lastRenderedPageBreak/>
-        <w:fldChar w:fldCharType="begin"/>
-      </w:r>
-      <w:r>
-        <w:rPr>
-          <w:lang w:val="en-US"/>
-        </w:rPr>
-        <w:instrText xml:space="preserve"> HYPERLINK "https://fmriprep.org/en/stable/" </w:instrText>
-      </w:r>
-      <w:r>
-        <w:fldChar w:fldCharType="separate"/>
-      </w:r>
-      <w:r>
-        <w:rPr>
-          <w:rStyle w:val="Hyperlink"/>
-          <w:lang w:val="en-US"/>
-        </w:rPr>
-        <w:t>https://fmriprep.org/en/stable/</w:t>
-      </w:r>
-      <w:r>
-        <w:rPr>
-          <w:rStyle w:val="Hyperlink"/>
-          <w:lang w:val="en-US"/>
-        </w:rPr>
-        <w:fldChar w:fldCharType="end"/>
-      </w:r>
+      <w:hyperlink r:id="rId14" w:history="1">
+        <w:r>
+          <w:rPr>
+            <w:rStyle w:val="Hyperlink"/>
+            <w:lang w:val="en-US"/>
+          </w:rPr>
+          <w:t>https://fmriprep.org/en/stable/</w:t>
+        </w:r>
+      </w:hyperlink>
     </w:p>
     <w:p>
       <w:pPr>
@@ -4994,7 +5107,7 @@
                     <pic:cNvPicPr/>
                   </pic:nvPicPr>
                   <pic:blipFill>
-                    <a:blip r:embed="rId14"/>
+                    <a:blip r:embed="rId15"/>
                     <a:stretch>
                       <a:fillRect/>
                     </a:stretch>
@@ -5161,6 +5274,7 @@
         <w:rPr>
           <w:lang w:val="en-US"/>
         </w:rPr>
+        <w:lastRenderedPageBreak/>
         <w:t xml:space="preserve">Order matters, for instance putting the participants command before the directories will </w:t>
       </w:r>
       <w:r>
@@ -5218,7 +5332,7 @@
           <w:lang w:val="en-US"/>
         </w:rPr>
       </w:pPr>
-      <w:hyperlink r:id="rId15" w:history="1">
+      <w:hyperlink r:id="rId16" w:history="1">
         <w:r>
           <w:rPr>
             <w:rStyle w:val="Hyperlink"/>
@@ -5235,7 +5349,7 @@
           <w:lang w:val="en-US"/>
         </w:rPr>
       </w:pPr>
-      <w:hyperlink r:id="rId16" w:history="1">
+      <w:hyperlink r:id="rId17" w:history="1">
         <w:r>
           <w:rPr>
             <w:rStyle w:val="Hyperlink"/>
@@ -5252,7 +5366,7 @@
           <w:lang w:val="en-US"/>
         </w:rPr>
       </w:pPr>
-      <w:hyperlink r:id="rId17" w:history="1">
+      <w:hyperlink r:id="rId18" w:history="1">
         <w:r>
           <w:rPr>
             <w:rStyle w:val="Hyperlink"/>
@@ -5269,7 +5383,7 @@
           <w:lang w:val="en-US"/>
         </w:rPr>
       </w:pPr>
-      <w:hyperlink r:id="rId18" w:history="1">
+      <w:hyperlink r:id="rId19" w:history="1">
         <w:r>
           <w:rPr>
             <w:rStyle w:val="Hyperlink"/>
@@ -5286,7 +5400,7 @@
           <w:lang w:val="en-US"/>
         </w:rPr>
       </w:pPr>
-      <w:hyperlink r:id="rId19" w:history="1">
+      <w:hyperlink r:id="rId20" w:history="1">
         <w:r>
           <w:rPr>
             <w:rStyle w:val="Hyperlink"/>
@@ -6014,6 +6128,7 @@
     <w:lsdException w:name="HTML Sample" w:semiHidden="1" w:unhideWhenUsed="1"/>
     <w:lsdException w:name="HTML Typewriter" w:semiHidden="1" w:unhideWhenUsed="1"/>
     <w:lsdException w:name="HTML Variable" w:semiHidden="1" w:unhideWhenUsed="1"/>
+    <w:lsdException w:name="Normal Table" w:semiHidden="1" w:unhideWhenUsed="1"/>
     <w:lsdException w:name="annotation subject" w:semiHidden="1" w:unhideWhenUsed="1"/>
     <w:lsdException w:name="No List" w:semiHidden="1" w:unhideWhenUsed="1"/>
     <w:lsdException w:name="Outline List 1" w:semiHidden="1" w:unhideWhenUsed="1"/>
@@ -6060,8 +6175,10 @@
     <w:lsdException w:name="Table Subtle 2" w:semiHidden="1" w:unhideWhenUsed="1"/>
     <w:lsdException w:name="Table Web 1" w:semiHidden="1" w:unhideWhenUsed="1"/>
     <w:lsdException w:name="Table Web 2" w:semiHidden="1" w:unhideWhenUsed="1"/>
+    <w:lsdException w:name="Table Web 3" w:semiHidden="1" w:unhideWhenUsed="1"/>
     <w:lsdException w:name="Balloon Text" w:semiHidden="1" w:unhideWhenUsed="1"/>
     <w:lsdException w:name="Table Grid" w:uiPriority="39"/>
+    <w:lsdException w:name="Table Theme" w:semiHidden="1" w:unhideWhenUsed="1"/>
     <w:lsdException w:name="Placeholder Text" w:semiHidden="1"/>
     <w:lsdException w:name="No Spacing" w:uiPriority="1" w:qFormat="1"/>
     <w:lsdException w:name="Light Shading" w:uiPriority="60"/>

</xml_diff>